<commit_message>
Se agregó el archivo con la evidencia de la metodología de trabajo de kanban
</commit_message>
<xml_diff>
--- a/kanban/EvidenciaDeTrabajoMetodologíaKanban.docx
+++ b/kanban/EvidenciaDeTrabajoMetodologíaKanban.docx
@@ -7,10 +7,8 @@
         <w:jc w:val="center"/>
         <w:rPr>
           <w:rFonts w:ascii="Times New Roman" w:hAnsi="Times New Roman" w:cs="Times New Roman"/>
-          <w:b/>
-          <w:bCs/>
-          <w:sz w:val="28"/>
-          <w:szCs w:val="28"/>
+          <w:sz w:val="24"/>
+          <w:szCs w:val="24"/>
         </w:rPr>
       </w:pPr>
       <w:r>
@@ -26,35 +24,24 @@
     </w:p>
     <w:p>
       <w:pPr>
+        <w:jc w:val="center"/>
         <w:rPr>
           <w:rFonts w:ascii="Times New Roman" w:hAnsi="Times New Roman" w:cs="Times New Roman"/>
-          <w:b/>
-          <w:bCs/>
-          <w:sz w:val="28"/>
-          <w:szCs w:val="28"/>
+          <w:sz w:val="24"/>
+          <w:szCs w:val="24"/>
         </w:rPr>
       </w:pPr>
       <w:r>
         <w:rPr>
           <w:rFonts w:ascii="Times New Roman" w:hAnsi="Times New Roman" w:cs="Times New Roman"/>
-          <w:b/>
-          <w:bCs/>
-          <w:sz w:val="28"/>
-          <w:szCs w:val="28"/>
+          <w:sz w:val="24"/>
+          <w:szCs w:val="24"/>
         </w:rPr>
         <w:drawing>
-          <wp:anchor distT="0" distB="0" distL="114300" distR="114300" simplePos="0" relativeHeight="251658240" behindDoc="0" locked="0" layoutInCell="1" allowOverlap="1" wp14:anchorId="62483200" wp14:editId="38484964">
-            <wp:simplePos x="0" y="0"/>
-            <wp:positionH relativeFrom="margin">
-              <wp:align>center</wp:align>
-            </wp:positionH>
-            <wp:positionV relativeFrom="margin">
-              <wp:posOffset>1028065</wp:posOffset>
-            </wp:positionV>
-            <wp:extent cx="7379335" cy="3215640"/>
-            <wp:effectExtent l="0" t="0" r="0" b="3810"/>
-            <wp:wrapSquare wrapText="bothSides"/>
-            <wp:docPr id="1454386211" name="Imagen 1"/>
+          <wp:inline distT="0" distB="0" distL="0" distR="0" wp14:anchorId="53D854C1" wp14:editId="544E238E">
+            <wp:extent cx="5967095" cy="2285976"/>
+            <wp:effectExtent l="0" t="0" r="0" b="635"/>
+            <wp:docPr id="1784253505" name="Imagen 1" descr="Captura de pantalla de computadora&#10;&#10;El contenido generado por IA puede ser incorrecto."/>
             <wp:cNvGraphicFramePr>
               <a:graphicFrameLocks xmlns:a="http://schemas.openxmlformats.org/drawingml/2006/main" noChangeAspect="1"/>
             </wp:cNvGraphicFramePr>
@@ -62,11 +49,64 @@
               <a:graphicData uri="http://schemas.openxmlformats.org/drawingml/2006/picture">
                 <pic:pic xmlns:pic="http://schemas.openxmlformats.org/drawingml/2006/picture">
                   <pic:nvPicPr>
-                    <pic:cNvPr id="1454386211" name=""/>
+                    <pic:cNvPr id="1784253505" name="Imagen 1" descr="Captura de pantalla de computadora&#10;&#10;El contenido generado por IA puede ser incorrecto."/>
                     <pic:cNvPicPr/>
                   </pic:nvPicPr>
                   <pic:blipFill>
-                    <a:blip r:embed="rId4" cstate="print">
+                    <a:blip r:embed="rId4"/>
+                    <a:stretch>
+                      <a:fillRect/>
+                    </a:stretch>
+                  </pic:blipFill>
+                  <pic:spPr>
+                    <a:xfrm>
+                      <a:off x="0" y="0"/>
+                      <a:ext cx="6009145" cy="2302085"/>
+                    </a:xfrm>
+                    <a:prstGeom prst="rect">
+                      <a:avLst/>
+                    </a:prstGeom>
+                  </pic:spPr>
+                </pic:pic>
+              </a:graphicData>
+            </a:graphic>
+          </wp:inline>
+        </w:drawing>
+      </w:r>
+    </w:p>
+    <w:p>
+      <w:pPr>
+        <w:jc w:val="center"/>
+        <w:rPr>
+          <w:rFonts w:ascii="Times New Roman" w:hAnsi="Times New Roman" w:cs="Times New Roman"/>
+          <w:sz w:val="24"/>
+          <w:szCs w:val="24"/>
+        </w:rPr>
+      </w:pPr>
+      <w:r>
+        <w:rPr>
+          <w:rFonts w:ascii="Times New Roman" w:hAnsi="Times New Roman" w:cs="Times New Roman"/>
+          <w:noProof/>
+          <w:sz w:val="24"/>
+          <w:szCs w:val="24"/>
+        </w:rPr>
+        <w:drawing>
+          <wp:inline distT="0" distB="0" distL="0" distR="0" wp14:anchorId="68D100F3" wp14:editId="26A93691">
+            <wp:extent cx="5987703" cy="2125980"/>
+            <wp:effectExtent l="0" t="0" r="0" b="7620"/>
+            <wp:docPr id="2139110820" name="Imagen 1" descr="Captura de pantalla de computadora&#10;&#10;El contenido generado por IA puede ser incorrecto."/>
+            <wp:cNvGraphicFramePr>
+              <a:graphicFrameLocks xmlns:a="http://schemas.openxmlformats.org/drawingml/2006/main" noChangeAspect="1"/>
+            </wp:cNvGraphicFramePr>
+            <a:graphic xmlns:a="http://schemas.openxmlformats.org/drawingml/2006/main">
+              <a:graphicData uri="http://schemas.openxmlformats.org/drawingml/2006/picture">
+                <pic:pic xmlns:pic="http://schemas.openxmlformats.org/drawingml/2006/picture">
+                  <pic:nvPicPr>
+                    <pic:cNvPr id="2139110820" name="Imagen 1" descr="Captura de pantalla de computadora&#10;&#10;El contenido generado por IA puede ser incorrecto."/>
+                    <pic:cNvPicPr/>
+                  </pic:nvPicPr>
+                  <pic:blipFill>
+                    <a:blip r:embed="rId5" cstate="print">
                       <a:extLst>
                         <a:ext uri="{28A0092B-C50C-407E-A947-70E740481C1C}">
                           <a14:useLocalDpi xmlns:a14="http://schemas.microsoft.com/office/drawing/2010/main" val="0"/>
@@ -80,7 +120,7 @@
                   <pic:spPr>
                     <a:xfrm>
                       <a:off x="0" y="0"/>
-                      <a:ext cx="7379335" cy="3215640"/>
+                      <a:ext cx="5992181" cy="2127570"/>
                     </a:xfrm>
                     <a:prstGeom prst="rect">
                       <a:avLst/>
@@ -89,18 +129,13 @@
                 </pic:pic>
               </a:graphicData>
             </a:graphic>
-            <wp14:sizeRelH relativeFrom="margin">
-              <wp14:pctWidth>0</wp14:pctWidth>
-            </wp14:sizeRelH>
-            <wp14:sizeRelV relativeFrom="margin">
-              <wp14:pctHeight>0</wp14:pctHeight>
-            </wp14:sizeRelV>
-          </wp:anchor>
+          </wp:inline>
         </w:drawing>
       </w:r>
     </w:p>
     <w:p>
       <w:pPr>
+        <w:jc w:val="center"/>
         <w:rPr>
           <w:rFonts w:ascii="Times New Roman" w:hAnsi="Times New Roman" w:cs="Times New Roman"/>
           <w:sz w:val="24"/>
@@ -110,69 +145,150 @@
       <w:r>
         <w:rPr>
           <w:rFonts w:ascii="Times New Roman" w:hAnsi="Times New Roman" w:cs="Times New Roman"/>
-          <w:b/>
-          <w:bCs/>
-          <w:i/>
-          <w:iCs/>
+          <w:noProof/>
           <w:sz w:val="24"/>
           <w:szCs w:val="24"/>
         </w:rPr>
-        <w:t xml:space="preserve">1ª </w:t>
+        <w:lastRenderedPageBreak/>
+        <w:drawing>
+          <wp:inline distT="0" distB="0" distL="0" distR="0" wp14:anchorId="0DC12D35" wp14:editId="75E67F29">
+            <wp:extent cx="6012996" cy="2133600"/>
+            <wp:effectExtent l="0" t="0" r="6985" b="0"/>
+            <wp:docPr id="858715966" name="Imagen 2" descr="Captura de pantalla de computadora&#10;&#10;El contenido generado por IA puede ser incorrecto."/>
+            <wp:cNvGraphicFramePr>
+              <a:graphicFrameLocks xmlns:a="http://schemas.openxmlformats.org/drawingml/2006/main" noChangeAspect="1"/>
+            </wp:cNvGraphicFramePr>
+            <a:graphic xmlns:a="http://schemas.openxmlformats.org/drawingml/2006/main">
+              <a:graphicData uri="http://schemas.openxmlformats.org/drawingml/2006/picture">
+                <pic:pic xmlns:pic="http://schemas.openxmlformats.org/drawingml/2006/picture">
+                  <pic:nvPicPr>
+                    <pic:cNvPr id="858715966" name="Imagen 2" descr="Captura de pantalla de computadora&#10;&#10;El contenido generado por IA puede ser incorrecto."/>
+                    <pic:cNvPicPr/>
+                  </pic:nvPicPr>
+                  <pic:blipFill>
+                    <a:blip r:embed="rId6" cstate="print">
+                      <a:extLst>
+                        <a:ext uri="{28A0092B-C50C-407E-A947-70E740481C1C}">
+                          <a14:useLocalDpi xmlns:a14="http://schemas.microsoft.com/office/drawing/2010/main" val="0"/>
+                        </a:ext>
+                      </a:extLst>
+                    </a:blip>
+                    <a:stretch>
+                      <a:fillRect/>
+                    </a:stretch>
+                  </pic:blipFill>
+                  <pic:spPr>
+                    <a:xfrm>
+                      <a:off x="0" y="0"/>
+                      <a:ext cx="6017196" cy="2135090"/>
+                    </a:xfrm>
+                    <a:prstGeom prst="rect">
+                      <a:avLst/>
+                    </a:prstGeom>
+                  </pic:spPr>
+                </pic:pic>
+              </a:graphicData>
+            </a:graphic>
+          </wp:inline>
+        </w:drawing>
       </w:r>
       <w:r>
         <w:rPr>
           <w:rFonts w:ascii="Times New Roman" w:hAnsi="Times New Roman" w:cs="Times New Roman"/>
-          <w:b/>
-          <w:bCs/>
-          <w:i/>
-          <w:iCs/>
+          <w:noProof/>
           <w:sz w:val="24"/>
           <w:szCs w:val="24"/>
         </w:rPr>
-        <w:t>Etapa:</w:t>
+        <w:drawing>
+          <wp:inline distT="0" distB="0" distL="0" distR="0" wp14:anchorId="1A42207C" wp14:editId="617C3ABE">
+            <wp:extent cx="6018968" cy="2057400"/>
+            <wp:effectExtent l="0" t="0" r="1270" b="0"/>
+            <wp:docPr id="1648176685" name="Imagen 3" descr="Captura de pantalla de computadora&#10;&#10;El contenido generado por IA puede ser incorrecto."/>
+            <wp:cNvGraphicFramePr>
+              <a:graphicFrameLocks xmlns:a="http://schemas.openxmlformats.org/drawingml/2006/main" noChangeAspect="1"/>
+            </wp:cNvGraphicFramePr>
+            <a:graphic xmlns:a="http://schemas.openxmlformats.org/drawingml/2006/main">
+              <a:graphicData uri="http://schemas.openxmlformats.org/drawingml/2006/picture">
+                <pic:pic xmlns:pic="http://schemas.openxmlformats.org/drawingml/2006/picture">
+                  <pic:nvPicPr>
+                    <pic:cNvPr id="1648176685" name="Imagen 3" descr="Captura de pantalla de computadora&#10;&#10;El contenido generado por IA puede ser incorrecto."/>
+                    <pic:cNvPicPr/>
+                  </pic:nvPicPr>
+                  <pic:blipFill>
+                    <a:blip r:embed="rId7" cstate="print">
+                      <a:extLst>
+                        <a:ext uri="{28A0092B-C50C-407E-A947-70E740481C1C}">
+                          <a14:useLocalDpi xmlns:a14="http://schemas.microsoft.com/office/drawing/2010/main" val="0"/>
+                        </a:ext>
+                      </a:extLst>
+                    </a:blip>
+                    <a:stretch>
+                      <a:fillRect/>
+                    </a:stretch>
+                  </pic:blipFill>
+                  <pic:spPr>
+                    <a:xfrm>
+                      <a:off x="0" y="0"/>
+                      <a:ext cx="6024249" cy="2059205"/>
+                    </a:xfrm>
+                    <a:prstGeom prst="rect">
+                      <a:avLst/>
+                    </a:prstGeom>
+                  </pic:spPr>
+                </pic:pic>
+              </a:graphicData>
+            </a:graphic>
+          </wp:inline>
+        </w:drawing>
       </w:r>
       <w:r>
         <w:rPr>
           <w:rFonts w:ascii="Times New Roman" w:hAnsi="Times New Roman" w:cs="Times New Roman"/>
-          <w:i/>
-          <w:iCs/>
+          <w:noProof/>
           <w:sz w:val="24"/>
           <w:szCs w:val="24"/>
         </w:rPr>
-        <w:t xml:space="preserve"> </w:t>
-      </w:r>
-      <w:r>
-        <w:rPr>
-          <w:rFonts w:ascii="Times New Roman" w:hAnsi="Times New Roman" w:cs="Times New Roman"/>
-          <w:sz w:val="24"/>
-          <w:szCs w:val="24"/>
-        </w:rPr>
-        <w:t xml:space="preserve">Definir cada pendiente por </w:t>
-      </w:r>
-      <w:r>
-        <w:rPr>
-          <w:rFonts w:ascii="Times New Roman" w:hAnsi="Times New Roman" w:cs="Times New Roman"/>
-          <w:sz w:val="24"/>
-          <w:szCs w:val="24"/>
-          <w:u w:val="single"/>
-        </w:rPr>
-        <w:t>realizar</w:t>
-      </w:r>
-      <w:r>
-        <w:rPr>
-          <w:rFonts w:ascii="Times New Roman" w:hAnsi="Times New Roman" w:cs="Times New Roman"/>
-          <w:sz w:val="24"/>
-          <w:szCs w:val="24"/>
-        </w:rPr>
-        <w:t xml:space="preserve"> con </w:t>
-      </w:r>
-      <w:r>
-        <w:rPr>
-          <w:rFonts w:ascii="Times New Roman" w:hAnsi="Times New Roman" w:cs="Times New Roman"/>
-          <w:sz w:val="24"/>
-          <w:szCs w:val="24"/>
-        </w:rPr>
-        <w:t>Backlog</w:t>
+        <w:drawing>
+          <wp:inline distT="0" distB="0" distL="0" distR="0" wp14:anchorId="640FAB36" wp14:editId="4EA3157D">
+            <wp:extent cx="6023481" cy="2110740"/>
+            <wp:effectExtent l="0" t="0" r="0" b="3810"/>
+            <wp:docPr id="1198162140" name="Imagen 4" descr="Captura de pantalla de computadora&#10;&#10;El contenido generado por IA puede ser incorrecto."/>
+            <wp:cNvGraphicFramePr>
+              <a:graphicFrameLocks xmlns:a="http://schemas.openxmlformats.org/drawingml/2006/main" noChangeAspect="1"/>
+            </wp:cNvGraphicFramePr>
+            <a:graphic xmlns:a="http://schemas.openxmlformats.org/drawingml/2006/main">
+              <a:graphicData uri="http://schemas.openxmlformats.org/drawingml/2006/picture">
+                <pic:pic xmlns:pic="http://schemas.openxmlformats.org/drawingml/2006/picture">
+                  <pic:nvPicPr>
+                    <pic:cNvPr id="1198162140" name="Imagen 4" descr="Captura de pantalla de computadora&#10;&#10;El contenido generado por IA puede ser incorrecto."/>
+                    <pic:cNvPicPr/>
+                  </pic:nvPicPr>
+                  <pic:blipFill>
+                    <a:blip r:embed="rId8" cstate="print">
+                      <a:extLst>
+                        <a:ext uri="{28A0092B-C50C-407E-A947-70E740481C1C}">
+                          <a14:useLocalDpi xmlns:a14="http://schemas.microsoft.com/office/drawing/2010/main" val="0"/>
+                        </a:ext>
+                      </a:extLst>
+                    </a:blip>
+                    <a:stretch>
+                      <a:fillRect/>
+                    </a:stretch>
+                  </pic:blipFill>
+                  <pic:spPr>
+                    <a:xfrm>
+                      <a:off x="0" y="0"/>
+                      <a:ext cx="6026361" cy="2111749"/>
+                    </a:xfrm>
+                    <a:prstGeom prst="rect">
+                      <a:avLst/>
+                    </a:prstGeom>
+                  </pic:spPr>
+                </pic:pic>
+              </a:graphicData>
+            </a:graphic>
+          </wp:inline>
+        </w:drawing>
       </w:r>
     </w:p>
     <w:sectPr>

</xml_diff>